<commit_message>
CV pubs and more updated
</commit_message>
<xml_diff>
--- a/CV-short.docx
+++ b/CV-short.docx
@@ -198,13 +198,7 @@
         <w:jc w:val="both"/>
       </w:pPr>
       <w:r>
-        <w:t xml:space="preserve">I’m an Innovation Lead at Symanto Group, a data analytics company based on psycholinguistic profiling. In this role, I work with my team to provide our data analysis platform with </w:t>
-      </w:r>
-      <w:r>
-        <w:t>novel solutions</w:t>
-      </w:r>
-      <w:r>
-        <w:t xml:space="preserve"> based on the latest techniques of </w:t>
+        <w:t xml:space="preserve">I’m an Innovation Lead at Symanto Group, a data analytics company based on psycholinguistic profiling. In this role, I work with my team to provide our data analysis platform with novel solutions based on the latest techniques of </w:t>
       </w:r>
       <w:r>
         <w:t>machine learning, deep learning and na</w:t>
@@ -270,12 +264,7 @@
         <w:t>some of them in top</w:t>
       </w:r>
       <w:r>
-        <w:t xml:space="preserve"> conferences, and participated in several research interns</w:t>
-      </w:r>
-      <w:bookmarkStart w:id="0" w:name="_GoBack"/>
-      <w:bookmarkEnd w:id="0"/>
-      <w:r>
-        <w:t xml:space="preserve">hips around the world. </w:t>
+        <w:t xml:space="preserve"> conferences, and participated in several research internships around the world. </w:t>
       </w:r>
       <w:r>
         <w:t xml:space="preserve"> </w:t>
@@ -2246,7 +2235,7 @@
                 <w:sz w:val="28"/>
                 <w:szCs w:val="28"/>
               </w:rPr>
-              <w:t>Publications</w:t>
+              <w:t>References</w:t>
             </w:r>
             <w:r>
               <w:rPr>
@@ -2287,7 +2276,25 @@
           <w:sz w:val="24"/>
           <w:szCs w:val="24"/>
         </w:rPr>
-        <w:t xml:space="preserve"> on request.</w:t>
+        <w:t xml:space="preserve"> </w:t>
+      </w:r>
+      <w:r>
+        <w:rPr>
+          <w:rFonts w:ascii="Book Antiqua" w:hAnsi="Book Antiqua"/>
+          <w:sz w:val="24"/>
+          <w:szCs w:val="24"/>
+        </w:rPr>
+        <w:t>upon</w:t>
+      </w:r>
+      <w:bookmarkStart w:id="0" w:name="_GoBack"/>
+      <w:bookmarkEnd w:id="0"/>
+      <w:r>
+        <w:rPr>
+          <w:rFonts w:ascii="Book Antiqua" w:hAnsi="Book Antiqua"/>
+          <w:sz w:val="24"/>
+          <w:szCs w:val="24"/>
+        </w:rPr>
+        <w:t xml:space="preserve"> request.</w:t>
       </w:r>
     </w:p>
     <w:p>
@@ -3372,7 +3379,7 @@
 </file>
 
 <file path=customXml/itemProps1.xml><?xml version="1.0" encoding="utf-8"?>
-<ds:datastoreItem xmlns:ds="http://schemas.openxmlformats.org/officeDocument/2006/customXml" ds:itemID="{206A8A2D-7B7C-4F2A-A476-ACD3E12C0CE9}">
+<ds:datastoreItem xmlns:ds="http://schemas.openxmlformats.org/officeDocument/2006/customXml" ds:itemID="{C876335C-89C8-40DE-92B3-B450C394F20A}">
   <ds:schemaRefs>
     <ds:schemaRef ds:uri="http://schemas.openxmlformats.org/officeDocument/2006/bibliography"/>
   </ds:schemaRefs>

</xml_diff>